<commit_message>
new sql del old function update word
</commit_message>
<xml_diff>
--- a/ระบบแจ้งเตือนการเข้าเรียนผ่านแอปพลิเคชัน LINE.docx
+++ b/ระบบแจ้งเตือนการเข้าเรียนผ่านแอปพลิเคชัน LINE.docx
@@ -1618,47 +1618,7 @@
           <w:szCs w:val="36"/>
           <w:lang w:val="en"/>
         </w:rPr>
-        <w:t xml:space="preserve">The developed class attendance notification system consists of two parts: the </w:t>
-      </w:r>
-      <w:proofErr w:type="gramStart"/>
-      <w:r>
-        <w:rPr>
-          <w:rFonts w:ascii="TH SarabunPSK" w:hAnsi="TH SarabunPSK" w:cs="TH SarabunPSK"/>
-          <w:sz w:val="36"/>
-          <w:szCs w:val="36"/>
-          <w:lang w:val="en"/>
-        </w:rPr>
-        <w:t>student</w:t>
-      </w:r>
-      <w:proofErr w:type="gramEnd"/>
-      <w:r>
-        <w:rPr>
-          <w:rFonts w:ascii="TH SarabunPSK" w:hAnsi="TH SarabunPSK" w:cs="TH SarabunPSK"/>
-          <w:sz w:val="36"/>
-          <w:szCs w:val="36"/>
-          <w:lang w:val="en"/>
-        </w:rPr>
-        <w:t xml:space="preserve"> name checking system. and the part of the parental notification system </w:t>
-      </w:r>
-      <w:proofErr w:type="gramStart"/>
-      <w:r>
-        <w:rPr>
-          <w:rFonts w:ascii="TH SarabunPSK" w:hAnsi="TH SarabunPSK" w:cs="TH SarabunPSK"/>
-          <w:sz w:val="36"/>
-          <w:szCs w:val="36"/>
-          <w:lang w:val="en"/>
-        </w:rPr>
-        <w:t>As</w:t>
-      </w:r>
-      <w:proofErr w:type="gramEnd"/>
-      <w:r>
-        <w:rPr>
-          <w:rFonts w:ascii="TH SarabunPSK" w:hAnsi="TH SarabunPSK" w:cs="TH SarabunPSK"/>
-          <w:sz w:val="36"/>
-          <w:szCs w:val="36"/>
-          <w:lang w:val="en"/>
-        </w:rPr>
-        <w:t xml:space="preserve"> for the student name checking system, students' names will be checked by scanning a Barcode and a history of name checks will be kept. As for the parent notification system, wait to receive notifications in the LINE application.</w:t>
+        <w:t>The developed class attendance notification system consists of two parts: the student name checking system. and the part of the parental notification system As for the student name checking system, students' names will be checked by scanning a Barcode and a history of name checks will be kept. As for the parent notification system, wait to receive notifications in the LINE application.</w:t>
       </w:r>
     </w:p>
     <w:p>
@@ -3794,7 +3754,6 @@
         </w:rPr>
         <w:t xml:space="preserve">                       </w:t>
       </w:r>
-      <w:proofErr w:type="gramStart"/>
       <w:r>
         <w:rPr>
           <w:rFonts w:ascii="TH SarabunPSK" w:hAnsi="TH SarabunPSK" w:cs="TH SarabunPSK" w:hint="cs"/>
@@ -3803,7 +3762,6 @@
         </w:rPr>
         <w:t>1 :</w:t>
       </w:r>
-      <w:proofErr w:type="gramEnd"/>
       <w:r>
         <w:rPr>
           <w:rFonts w:ascii="TH SarabunPSK" w:hAnsi="TH SarabunPSK" w:cs="TH SarabunPSK"/>
@@ -3867,7 +3825,6 @@
         </w:rPr>
         <w:t xml:space="preserve">                       </w:t>
       </w:r>
-      <w:proofErr w:type="gramStart"/>
       <w:r>
         <w:rPr>
           <w:rFonts w:ascii="TH SarabunPSK" w:hAnsi="TH SarabunPSK" w:cs="TH SarabunPSK" w:hint="cs"/>
@@ -3876,7 +3833,6 @@
         </w:rPr>
         <w:t>2 :</w:t>
       </w:r>
-      <w:proofErr w:type="gramEnd"/>
       <w:r>
         <w:rPr>
           <w:rFonts w:ascii="TH SarabunPSK" w:hAnsi="TH SarabunPSK" w:cs="TH SarabunPSK"/>
@@ -3922,25 +3878,7 @@
           <w:sz w:val="32"/>
           <w:szCs w:val="32"/>
         </w:rPr>
-        <w:t xml:space="preserve">                    </w:t>
-      </w:r>
-      <w:proofErr w:type="gramStart"/>
-      <w:r>
-        <w:rPr>
-          <w:rFonts w:ascii="TH SarabunPSK" w:hAnsi="TH SarabunPSK" w:cs="TH SarabunPSK"/>
-          <w:sz w:val="32"/>
-          <w:szCs w:val="32"/>
-        </w:rPr>
-        <w:t>1.3.4.1.2  Barcode</w:t>
-      </w:r>
-      <w:proofErr w:type="gramEnd"/>
-      <w:r>
-        <w:rPr>
-          <w:rFonts w:ascii="TH SarabunPSK" w:hAnsi="TH SarabunPSK" w:cs="TH SarabunPSK"/>
-          <w:sz w:val="32"/>
-          <w:szCs w:val="32"/>
-        </w:rPr>
-        <w:t xml:space="preserve"> Scanner</w:t>
+        <w:t xml:space="preserve">                    1.3.4.1.2  Barcode Scanner</w:t>
       </w:r>
     </w:p>
     <w:p>
@@ -4052,25 +3990,7 @@
           <w:sz w:val="32"/>
           <w:szCs w:val="32"/>
         </w:rPr>
-        <w:t xml:space="preserve">                     2) Microsoft </w:t>
-      </w:r>
-      <w:proofErr w:type="gramStart"/>
-      <w:r>
-        <w:rPr>
-          <w:rFonts w:ascii="TH SarabunPSK" w:hAnsi="TH SarabunPSK" w:cs="TH SarabunPSK"/>
-          <w:sz w:val="32"/>
-          <w:szCs w:val="32"/>
-        </w:rPr>
-        <w:t>365 :</w:t>
-      </w:r>
-      <w:proofErr w:type="gramEnd"/>
-      <w:r>
-        <w:rPr>
-          <w:rFonts w:ascii="TH SarabunPSK" w:hAnsi="TH SarabunPSK" w:cs="TH SarabunPSK"/>
-          <w:sz w:val="32"/>
-          <w:szCs w:val="32"/>
-        </w:rPr>
-        <w:t xml:space="preserve"> Word</w:t>
+        <w:t xml:space="preserve">                     2) Microsoft 365 : Word</w:t>
       </w:r>
     </w:p>
     <w:p>
@@ -11020,33 +10940,20 @@
           <w:szCs w:val="32"/>
           <w:shd w:val="clear" w:color="auto" w:fill="FFFFFF"/>
         </w:rPr>
-        <w:t xml:space="preserve">             </w:t>
-      </w:r>
-      <w:proofErr w:type="gramStart"/>
-      <w:r>
-        <w:rPr>
-          <w:rFonts w:ascii="TH SarabunPSK" w:hAnsi="TH SarabunPSK" w:cs="TH SarabunPSK"/>
+        <w:t xml:space="preserve">             2.1.6.2  </w:t>
+      </w:r>
+      <w:r>
+        <w:rPr>
+          <w:rFonts w:ascii="TH SarabunPSK" w:hAnsi="TH SarabunPSK" w:cs="TH SarabunPSK" w:hint="cs"/>
           <w:b/>
           <w:bCs/>
           <w:sz w:val="32"/>
           <w:szCs w:val="32"/>
           <w:shd w:val="clear" w:color="auto" w:fill="FFFFFF"/>
-        </w:rPr>
-        <w:t xml:space="preserve">2.1.6.2  </w:t>
-      </w:r>
-      <w:r>
-        <w:rPr>
-          <w:rFonts w:ascii="TH SarabunPSK" w:hAnsi="TH SarabunPSK" w:cs="TH SarabunPSK" w:hint="cs"/>
-          <w:b/>
-          <w:bCs/>
-          <w:sz w:val="32"/>
-          <w:szCs w:val="32"/>
-          <w:shd w:val="clear" w:color="auto" w:fill="FFFFFF"/>
           <w:cs/>
         </w:rPr>
         <w:t>ฐานข้อมูลเชิงสัมพันธ์</w:t>
       </w:r>
-      <w:proofErr w:type="gramEnd"/>
       <w:r>
         <w:rPr>
           <w:rFonts w:ascii="TH SarabunPSK" w:hAnsi="TH SarabunPSK" w:cs="TH SarabunPSK"/>
@@ -11192,33 +11099,20 @@
           <w:szCs w:val="32"/>
           <w:shd w:val="clear" w:color="auto" w:fill="FFFFFF"/>
         </w:rPr>
-        <w:t xml:space="preserve">             </w:t>
-      </w:r>
-      <w:proofErr w:type="gramStart"/>
-      <w:r>
-        <w:rPr>
-          <w:rFonts w:ascii="TH SarabunPSK" w:hAnsi="TH SarabunPSK" w:cs="TH SarabunPSK"/>
+        <w:t xml:space="preserve">             2.1.6.3  </w:t>
+      </w:r>
+      <w:r>
+        <w:rPr>
+          <w:rFonts w:ascii="TH SarabunPSK" w:hAnsi="TH SarabunPSK" w:cs="TH SarabunPSK" w:hint="cs"/>
           <w:b/>
           <w:bCs/>
           <w:sz w:val="32"/>
           <w:szCs w:val="32"/>
           <w:shd w:val="clear" w:color="auto" w:fill="FFFFFF"/>
-        </w:rPr>
-        <w:t xml:space="preserve">2.1.6.3  </w:t>
-      </w:r>
-      <w:r>
-        <w:rPr>
-          <w:rFonts w:ascii="TH SarabunPSK" w:hAnsi="TH SarabunPSK" w:cs="TH SarabunPSK" w:hint="cs"/>
-          <w:b/>
-          <w:bCs/>
-          <w:sz w:val="32"/>
-          <w:szCs w:val="32"/>
-          <w:shd w:val="clear" w:color="auto" w:fill="FFFFFF"/>
           <w:cs/>
         </w:rPr>
         <w:t>ความปลอดภัยของฐานข้อมูล</w:t>
       </w:r>
-      <w:proofErr w:type="gramEnd"/>
       <w:r>
         <w:rPr>
           <w:rFonts w:ascii="TH SarabunPSK" w:hAnsi="TH SarabunPSK" w:cs="TH SarabunPSK"/>
@@ -24221,7 +24115,31 @@
                 <w:sz w:val="32"/>
                 <w:szCs w:val="32"/>
               </w:rPr>
-              <w:t>Varchar (255)</w:t>
+              <w:t>INT</w:t>
+            </w:r>
+            <w:r>
+              <w:rPr>
+                <w:rFonts w:ascii="TH SarabunPSK" w:hAnsi="TH SarabunPSK" w:cs="TH SarabunPSK"/>
+                <w:sz w:val="32"/>
+                <w:szCs w:val="32"/>
+              </w:rPr>
+              <w:t xml:space="preserve"> (</w:t>
+            </w:r>
+            <w:r>
+              <w:rPr>
+                <w:rFonts w:ascii="TH SarabunPSK" w:hAnsi="TH SarabunPSK" w:cs="TH SarabunPSK"/>
+                <w:sz w:val="32"/>
+                <w:szCs w:val="32"/>
+              </w:rPr>
+              <w:t>8</w:t>
+            </w:r>
+            <w:r>
+              <w:rPr>
+                <w:rFonts w:ascii="TH SarabunPSK" w:hAnsi="TH SarabunPSK" w:cs="TH SarabunPSK"/>
+                <w:sz w:val="32"/>
+                <w:szCs w:val="32"/>
+              </w:rPr>
+              <w:t>)</w:t>
             </w:r>
           </w:p>
         </w:tc>
@@ -25628,7 +25546,7 @@
                 <w:sz w:val="32"/>
                 <w:szCs w:val="32"/>
               </w:rPr>
-              <w:t>Text</w:t>
+              <w:t>Varchar (255)</w:t>
             </w:r>
           </w:p>
           <w:p>
@@ -28408,7 +28326,7 @@
           <w:szCs w:val="32"/>
         </w:rPr>
         <w:drawing>
-          <wp:anchor distT="0" distB="0" distL="114300" distR="114300" simplePos="0" relativeHeight="251688960" behindDoc="0" locked="0" layoutInCell="1" allowOverlap="1" wp14:anchorId="51392ADA" wp14:editId="09EB8093">
+          <wp:anchor distT="0" distB="0" distL="114300" distR="114300" simplePos="0" relativeHeight="251688960" behindDoc="0" locked="0" layoutInCell="1" allowOverlap="1" wp14:anchorId="51392ADA" wp14:editId="5167DE32">
             <wp:simplePos x="0" y="0"/>
             <wp:positionH relativeFrom="margin">
               <wp:align>left</wp:align>

</xml_diff>